<commit_message>
Documentation.docx: line 30 was added
</commit_message>
<xml_diff>
--- a/Documentations.docx
+++ b/Documentations.docx
@@ -56,15 +56,7 @@
         <w:t>can make some simple plots of</w:t>
       </w:r>
       <w:r>
-        <w:t xml:space="preserve"> your A/</w:t>
-      </w:r>
-      <w:proofErr w:type="spellStart"/>
-      <w:r>
-        <w:t>Ci</w:t>
-      </w:r>
-      <w:proofErr w:type="spellEnd"/>
-      <w:r>
-        <w:t xml:space="preserve"> or A/q data</w:t>
+        <w:t xml:space="preserve"> your A/Ci or A/q data</w:t>
       </w:r>
       <w:r>
         <w:t>.</w:t>
@@ -82,172 +74,133 @@
         <w:t xml:space="preserve"> leakage,</w:t>
       </w:r>
       <w:r>
+        <w:t xml:space="preserve"> licor</w:t>
+      </w:r>
+      <w:r>
+        <w:t xml:space="preserve"> parts</w:t>
+      </w:r>
+      <w:r>
+        <w:t xml:space="preserve"> malfunctioning or other is</w:t>
+      </w:r>
+      <w:r>
+        <w:t>sues during the measurements. I recommend you to keep detailed and clear</w:t>
+      </w:r>
+      <w:r>
+        <w:t xml:space="preserve"> records during the measurements</w:t>
+      </w:r>
+      <w:r>
+        <w:t xml:space="preserve"> in field</w:t>
+      </w:r>
+      <w:r>
+        <w:t xml:space="preserve"> and exam</w:t>
+      </w:r>
+      <w:r>
+        <w:t>ine your data as soon</w:t>
+      </w:r>
+      <w:r>
+        <w:t xml:space="preserve"> as possible after your field measurements.</w:t>
+      </w:r>
+      <w:r>
+        <w:t xml:space="preserve"> It is easier to remember what happened and to decide whether to keep </w:t>
+      </w:r>
+      <w:r>
+        <w:t xml:space="preserve">or discard </w:t>
+      </w:r>
+      <w:r>
+        <w:t>some a</w:t>
+      </w:r>
+      <w:r>
+        <w:t>mbiguous</w:t>
+      </w:r>
+      <w:r>
+        <w:t xml:space="preserve"> data points.</w:t>
+      </w:r>
+      <w:r>
         <w:t xml:space="preserve"> </w:t>
       </w:r>
-      <w:proofErr w:type="spellStart"/>
-      <w:r>
-        <w:t>licor</w:t>
-      </w:r>
-      <w:proofErr w:type="spellEnd"/>
-      <w:r>
-        <w:t xml:space="preserve"> parts</w:t>
-      </w:r>
-      <w:r>
-        <w:t xml:space="preserve"> malfunctioning or other is</w:t>
-      </w:r>
-      <w:r>
-        <w:t>sues during the measurements. I recommend you to keep detailed and clear</w:t>
-      </w:r>
-      <w:r>
-        <w:t xml:space="preserve"> records during the measurements</w:t>
-      </w:r>
-      <w:r>
-        <w:t xml:space="preserve"> in field</w:t>
-      </w:r>
-      <w:r>
-        <w:t xml:space="preserve"> and exam</w:t>
-      </w:r>
-      <w:r>
-        <w:t>ine your data as soon</w:t>
-      </w:r>
-      <w:r>
-        <w:t xml:space="preserve"> as possible after your field measurements.</w:t>
-      </w:r>
-      <w:r>
-        <w:t xml:space="preserve"> It is easier to remember what happened and to decide whether to keep </w:t>
-      </w:r>
-      <w:r>
-        <w:t xml:space="preserve">or discard </w:t>
-      </w:r>
-      <w:r>
-        <w:t>some a</w:t>
-      </w:r>
-      <w:r>
-        <w:t>mbiguous</w:t>
-      </w:r>
-      <w:r>
-        <w:t xml:space="preserve"> data points.</w:t>
+    </w:p>
+    <w:p>
+      <w:pPr>
+        <w:spacing w:after="0" w:line="480" w:lineRule="auto"/>
+      </w:pPr>
+      <w:r>
+        <w:t xml:space="preserve">Your files should </w:t>
+      </w:r>
+      <w:r>
+        <w:t xml:space="preserve">be saves as csv files and </w:t>
+      </w:r>
+      <w:r>
+        <w:t xml:space="preserve">have the following format. </w:t>
+      </w:r>
+      <w:r>
+        <w:t>R</w:t>
+      </w:r>
+      <w:r>
+        <w:t>ead</w:t>
+      </w:r>
+      <w:r>
+        <w:t>ing</w:t>
+      </w:r>
+      <w:r>
+        <w:t xml:space="preserve"> raw</w:t>
+      </w:r>
+      <w:r>
+        <w:t xml:space="preserve"> xls</w:t>
+      </w:r>
+      <w:r>
+        <w:t xml:space="preserve"> files from l</w:t>
+      </w:r>
+      <w:r>
+        <w:t>icor</w:t>
+      </w:r>
+      <w:r>
+        <w:t xml:space="preserve"> is not stable</w:t>
+      </w:r>
+      <w:r>
+        <w:t xml:space="preserve">. </w:t>
+      </w:r>
+      <w:r>
+        <w:t xml:space="preserve">In addition, different licors may have different output format. </w:t>
+      </w:r>
+      <w:r>
+        <w:t xml:space="preserve">In order to avoid the </w:t>
+      </w:r>
+      <w:r>
+        <w:t>Incorporating</w:t>
+      </w:r>
+      <w:r>
+        <w:t xml:space="preserve"> version control</w:t>
+      </w:r>
+      <w:r>
+        <w:t xml:space="preserve"> of different licor output files</w:t>
+      </w:r>
+      <w:r>
+        <w:t xml:space="preserve"> is tedious</w:t>
+      </w:r>
+      <w:r>
+        <w:t>.</w:t>
       </w:r>
       <w:r>
         <w:t xml:space="preserve"> </w:t>
       </w:r>
-    </w:p>
-    <w:p>
-      <w:pPr>
-        <w:spacing w:after="0" w:line="480" w:lineRule="auto"/>
-      </w:pPr>
-      <w:r>
-        <w:t xml:space="preserve">Your files should </w:t>
-      </w:r>
-      <w:r>
-        <w:t xml:space="preserve">be saves as csv files and </w:t>
-      </w:r>
-      <w:r>
-        <w:t xml:space="preserve">have the following format. </w:t>
-      </w:r>
-      <w:r>
-        <w:t>R</w:t>
-      </w:r>
-      <w:r>
-        <w:t>ead</w:t>
-      </w:r>
-      <w:r>
-        <w:t>ing</w:t>
-      </w:r>
-      <w:r>
-        <w:t xml:space="preserve"> raw</w:t>
-      </w:r>
-      <w:r>
-        <w:t xml:space="preserve"> </w:t>
-      </w:r>
-      <w:proofErr w:type="spellStart"/>
-      <w:r>
-        <w:t>xls</w:t>
-      </w:r>
-      <w:proofErr w:type="spellEnd"/>
-      <w:r>
-        <w:t xml:space="preserve"> files from </w:t>
-      </w:r>
-      <w:proofErr w:type="spellStart"/>
-      <w:r>
-        <w:t>l</w:t>
-      </w:r>
-      <w:r>
-        <w:t>icor</w:t>
-      </w:r>
-      <w:proofErr w:type="spellEnd"/>
-      <w:r>
-        <w:t xml:space="preserve"> is not stable</w:t>
+      <w:r>
+        <w:t xml:space="preserve">Therefore, we use this </w:t>
+      </w:r>
+      <w:r>
+        <w:t xml:space="preserve">csv format </w:t>
+      </w:r>
+      <w:r>
+        <w:t xml:space="preserve">as the standard </w:t>
+      </w:r>
+      <w:r>
+        <w:t>data input</w:t>
+      </w:r>
+      <w:r>
+        <w:t xml:space="preserve"> format for model run</w:t>
       </w:r>
       <w:r>
         <w:t xml:space="preserve">. </w:t>
       </w:r>
-      <w:r>
-        <w:t xml:space="preserve">In addition, different </w:t>
-      </w:r>
-      <w:proofErr w:type="spellStart"/>
-      <w:r>
-        <w:t>licors</w:t>
-      </w:r>
-      <w:proofErr w:type="spellEnd"/>
-      <w:r>
-        <w:t xml:space="preserve"> may have different output format. </w:t>
-      </w:r>
-      <w:r>
-        <w:t xml:space="preserve">In order to avoid </w:t>
-      </w:r>
-      <w:proofErr w:type="gramStart"/>
-      <w:r>
-        <w:t>the</w:t>
-      </w:r>
-      <w:proofErr w:type="gramEnd"/>
-      <w:r>
-        <w:t xml:space="preserve"> </w:t>
-      </w:r>
-      <w:r>
-        <w:t>Incorporating</w:t>
-      </w:r>
-      <w:r>
-        <w:t xml:space="preserve"> version control</w:t>
-      </w:r>
-      <w:r>
-        <w:t xml:space="preserve"> of different </w:t>
-      </w:r>
-      <w:proofErr w:type="spellStart"/>
-      <w:r>
-        <w:t>licor</w:t>
-      </w:r>
-      <w:proofErr w:type="spellEnd"/>
-      <w:r>
-        <w:t xml:space="preserve"> output files</w:t>
-      </w:r>
-      <w:r>
-        <w:t xml:space="preserve"> is tedious</w:t>
-      </w:r>
-      <w:r>
-        <w:t>.</w:t>
-      </w:r>
-      <w:r>
-        <w:t xml:space="preserve"> </w:t>
-      </w:r>
-      <w:r>
-        <w:t xml:space="preserve">Therefore, we use this </w:t>
-      </w:r>
-      <w:r>
-        <w:t xml:space="preserve">csv format </w:t>
-      </w:r>
-      <w:r>
-        <w:t xml:space="preserve">as the standard </w:t>
-      </w:r>
-      <w:r>
-        <w:t>data input</w:t>
-      </w:r>
-      <w:r>
-        <w:t xml:space="preserve"> format for model run</w:t>
-      </w:r>
-      <w:r>
-        <w:t xml:space="preserve">. </w:t>
-      </w:r>
     </w:p>
     <w:p>
       <w:pPr>
@@ -257,15 +210,7 @@
         <w:t>You can keep all varia</w:t>
       </w:r>
       <w:r>
-        <w:t xml:space="preserve">bles from raw </w:t>
-      </w:r>
-      <w:proofErr w:type="spellStart"/>
-      <w:r>
-        <w:t>licor</w:t>
-      </w:r>
-      <w:proofErr w:type="spellEnd"/>
-      <w:r>
-        <w:t xml:space="preserve"> file. But only the following</w:t>
+        <w:t>bles from raw licor file. But only the following</w:t>
       </w:r>
       <w:r>
         <w:t xml:space="preserve"> variables are the ones needed in </w:t>
@@ -288,11 +233,9 @@
       <w:r>
         <w:t>‘</w:t>
       </w:r>
-      <w:proofErr w:type="spellStart"/>
       <w:r>
         <w:t>Ci_Pa</w:t>
       </w:r>
-      <w:proofErr w:type="spellEnd"/>
       <w:r>
         <w:t>’</w:t>
       </w:r>
@@ -302,11 +245,9 @@
       <w:r>
         <w:t>and ‘</w:t>
       </w:r>
-      <w:proofErr w:type="spellStart"/>
       <w:r>
         <w:t>PARi</w:t>
       </w:r>
-      <w:proofErr w:type="spellEnd"/>
       <w:r>
         <w:t>’</w:t>
       </w:r>
@@ -326,15 +267,7 @@
         <w:t>s the same as they are</w:t>
       </w:r>
       <w:r>
-        <w:t xml:space="preserve"> shown in the raw </w:t>
-      </w:r>
-      <w:proofErr w:type="spellStart"/>
-      <w:r>
-        <w:t>licor</w:t>
-      </w:r>
-      <w:proofErr w:type="spellEnd"/>
-      <w:r>
-        <w:t xml:space="preserve"> file. Therefore, there is no ne</w:t>
+        <w:t xml:space="preserve"> shown in the raw licor file. Therefore, there is no ne</w:t>
       </w:r>
       <w:r>
         <w:t>ed to adjust</w:t>
@@ -352,15 +285,7 @@
         <w:t xml:space="preserve"> species, you will need to add a species</w:t>
       </w:r>
       <w:r>
-        <w:t xml:space="preserve"> (‘</w:t>
-      </w:r>
-      <w:proofErr w:type="spellStart"/>
-      <w:r>
-        <w:t>spp</w:t>
-      </w:r>
-      <w:proofErr w:type="spellEnd"/>
-      <w:r>
-        <w:t>’)</w:t>
+        <w:t xml:space="preserve"> (‘spp’)</w:t>
       </w:r>
       <w:r>
         <w:t xml:space="preserve"> and replicate</w:t>
@@ -396,15 +321,7 @@
         <w:t xml:space="preserve"> If you collected bo</w:t>
       </w:r>
       <w:r>
-        <w:t>th A/</w:t>
-      </w:r>
-      <w:proofErr w:type="spellStart"/>
-      <w:r>
-        <w:t>Ci</w:t>
-      </w:r>
-      <w:proofErr w:type="spellEnd"/>
-      <w:r>
-        <w:t xml:space="preserve"> and A/q curves and would like </w:t>
+        <w:t xml:space="preserve">th A/Ci and A/q curves and would like </w:t>
       </w:r>
       <w:r>
         <w:t>to run the</w:t>
@@ -512,19 +429,7 @@
         <w:spacing w:after="0" w:line="480" w:lineRule="auto"/>
       </w:pPr>
       <w:r>
-        <w:t xml:space="preserve">One advantage of Bayesian analysis is that </w:t>
-      </w:r>
-      <w:r>
-        <w:t>prior information for parameters can be assimilated into</w:t>
-      </w:r>
-      <w:r>
-        <w:t xml:space="preserve"> </w:t>
-      </w:r>
-      <w:r>
-        <w:t>models, which can improve model performance especially when</w:t>
-      </w:r>
-      <w:r>
-        <w:t xml:space="preserve"> data are limited.</w:t>
+        <w:t>One advantage of Bayesian analysis is that prior information for parameters can be assimilated into models, which can improve model performance especially when data are limited.</w:t>
       </w:r>
       <w:r>
         <w:t xml:space="preserve"> Priors for photosynthetic parameters </w:t>
@@ -533,10 +438,7 @@
         <w:t xml:space="preserve">in the model </w:t>
       </w:r>
       <w:r>
-        <w:t>are</w:t>
-      </w:r>
-      <w:r>
-        <w:t xml:space="preserve"> derived at a broa</w:t>
+        <w:t>are derived at a broa</w:t>
       </w:r>
       <w:r>
         <w:t>d taxonomic or functional level. The prior distributions listed below are derive</w:t>
@@ -551,22 +453,7 @@
         <w:t xml:space="preserve"> If you work with species from ecosystems such as tropical forest or tundra, you will need to reset the prior distributions. </w:t>
       </w:r>
       <w:r>
-        <w:t>W</w:t>
-      </w:r>
-      <w:r>
-        <w:t>hen insufficient prior informat</w:t>
-      </w:r>
-      <w:r>
-        <w:t>ion is available, an uninformative prior distribution is</w:t>
-      </w:r>
-      <w:r>
-        <w:t xml:space="preserve"> assigned to the parameter to reflect a</w:t>
-      </w:r>
-      <w:r>
-        <w:t xml:space="preserve"> </w:t>
-      </w:r>
-      <w:r>
-        <w:t>small contribution of information.</w:t>
+        <w:t>When insufficient prior information is available, an uninformative prior distribution is assigned to the parameter to reflect a small contribution of information.</w:t>
       </w:r>
       <w:r>
         <w:t xml:space="preserve"> However, in order to fully take advantage of Bayesian analysis, I do not recommend you to use uninformative priors. </w:t>
@@ -597,18 +484,7 @@
         <w:t xml:space="preserve"> maximum electron transport rate</w:t>
       </w:r>
       <w:r>
-        <w:t xml:space="preserve"> (</w:t>
-      </w:r>
-      <w:proofErr w:type="spellStart"/>
-      <w:r>
-        <w:t>μmol</w:t>
-      </w:r>
-      <w:proofErr w:type="spellEnd"/>
-      <w:r>
-        <w:t xml:space="preserve"> m-2 s-1)</w:t>
-      </w:r>
-      <w:r>
-        <w:t xml:space="preserve">. </w:t>
+        <w:t xml:space="preserve"> (μmol m-2 s-1). </w:t>
       </w:r>
     </w:p>
     <w:p>
@@ -619,23 +495,7 @@
         <w:t>#</w:t>
       </w:r>
       <w:r>
-        <w:t xml:space="preserve">Based on </w:t>
-      </w:r>
-      <w:proofErr w:type="spellStart"/>
-      <w:r>
-        <w:t>Wullschleger</w:t>
-      </w:r>
-      <w:proofErr w:type="spellEnd"/>
-      <w:r>
-        <w:t xml:space="preserve"> (1993), </w:t>
-      </w:r>
-      <w:proofErr w:type="spellStart"/>
-      <w:r>
-        <w:t>Medlyn</w:t>
-      </w:r>
-      <w:proofErr w:type="spellEnd"/>
-      <w:r>
-        <w:t xml:space="preserve"> et al. (2002)</w:t>
+        <w:t>Based on Wullschleger (1993), Medlyn et al. (2002)</w:t>
       </w:r>
     </w:p>
     <w:p>
@@ -645,167 +505,84 @@
           <w:b/>
         </w:rPr>
       </w:pPr>
-      <w:proofErr w:type="spellStart"/>
       <w:r>
         <w:rPr>
           <w:b/>
         </w:rPr>
-        <w:t>Jmax</w:t>
-      </w:r>
-      <w:proofErr w:type="spellEnd"/>
-      <w:r>
+        <w:t xml:space="preserve">Jmax ~ dlnorm(4.7,2.7)             </w:t>
+      </w:r>
+    </w:p>
+    <w:p>
+      <w:pPr>
+        <w:spacing w:after="0" w:line="480" w:lineRule="auto"/>
+      </w:pPr>
+      <w:r>
+        <w:t xml:space="preserve">#Prior for </w:t>
+      </w:r>
+      <w:r>
+        <w:t xml:space="preserve">quantum </w:t>
+      </w:r>
+      <w:r>
+        <w:t>yield (</w:t>
+      </w:r>
+      <w:r>
+        <w:t>mol</w:t>
+      </w:r>
+      <w:r>
+        <w:t>e electrons/mole photon)</w:t>
+      </w:r>
+    </w:p>
+    <w:p>
+      <w:pPr>
+        <w:spacing w:after="0" w:line="480" w:lineRule="auto"/>
+      </w:pPr>
+      <w:r>
+        <w:t># Based on Skillman (2008)</w:t>
+      </w:r>
+    </w:p>
+    <w:p>
+      <w:pPr>
+        <w:spacing w:after="0" w:line="480" w:lineRule="auto"/>
         <w:rPr>
           <w:b/>
         </w:rPr>
-        <w:t xml:space="preserve"> ~ </w:t>
-      </w:r>
-      <w:proofErr w:type="spellStart"/>
-      <w:proofErr w:type="gramStart"/>
+      </w:pPr>
       <w:r>
         <w:rPr>
           <w:b/>
         </w:rPr>
-        <w:t>dlnorm</w:t>
-      </w:r>
-      <w:proofErr w:type="spellEnd"/>
-      <w:r>
+        <w:t xml:space="preserve">alpha~dnorm(0.25,100)              </w:t>
+      </w:r>
+    </w:p>
+    <w:p>
+      <w:pPr>
+        <w:spacing w:after="0" w:line="480" w:lineRule="auto"/>
+      </w:pPr>
+      <w:r>
+        <w:t>#</w:t>
+      </w:r>
+      <w:r>
+        <w:t>Prior for maximum rubisco capacity (μmol m-2 s-1).</w:t>
+      </w:r>
+    </w:p>
+    <w:p>
+      <w:pPr>
+        <w:spacing w:after="0" w:line="480" w:lineRule="auto"/>
+      </w:pPr>
+      <w:r>
+        <w:t>#Based on Medlyn et al. (2002) and</w:t>
+      </w:r>
+      <w:r>
+        <w:t xml:space="preserve"> Kattge et al. (2009)</w:t>
+      </w:r>
+    </w:p>
+    <w:p>
+      <w:pPr>
+        <w:spacing w:after="0" w:line="480" w:lineRule="auto"/>
         <w:rPr>
           <w:b/>
         </w:rPr>
-        <w:t>(</w:t>
-      </w:r>
-      <w:proofErr w:type="gramEnd"/>
-      <w:r>
-        <w:rPr>
-          <w:b/>
-        </w:rPr>
-        <w:t xml:space="preserve">4.7,2.7)             </w:t>
-      </w:r>
-    </w:p>
-    <w:p>
-      <w:pPr>
-        <w:spacing w:after="0" w:line="480" w:lineRule="auto"/>
-      </w:pPr>
-      <w:r>
-        <w:t xml:space="preserve">#Prior for </w:t>
-      </w:r>
-      <w:r>
-        <w:t xml:space="preserve">quantum </w:t>
-      </w:r>
-      <w:r>
-        <w:t>yield (</w:t>
-      </w:r>
-      <w:r>
-        <w:t>mol</w:t>
-      </w:r>
-      <w:r>
-        <w:t>e electrons/mole photon)</w:t>
-      </w:r>
-    </w:p>
-    <w:p>
-      <w:pPr>
-        <w:spacing w:after="0" w:line="480" w:lineRule="auto"/>
-      </w:pPr>
-      <w:r>
-        <w:t># Based on Skillman (2008)</w:t>
-      </w:r>
-    </w:p>
-    <w:p>
-      <w:pPr>
-        <w:spacing w:after="0" w:line="480" w:lineRule="auto"/>
-        <w:rPr>
-          <w:b/>
-        </w:rPr>
-      </w:pPr>
-      <w:proofErr w:type="spellStart"/>
-      <w:proofErr w:type="gramStart"/>
-      <w:r>
-        <w:rPr>
-          <w:b/>
-        </w:rPr>
-        <w:t>alpha~</w:t>
-      </w:r>
-      <w:proofErr w:type="gramEnd"/>
-      <w:r>
-        <w:rPr>
-          <w:b/>
-        </w:rPr>
-        <w:t>dnorm</w:t>
-      </w:r>
-      <w:proofErr w:type="spellEnd"/>
-      <w:r>
-        <w:rPr>
-          <w:b/>
-        </w:rPr>
-        <w:t xml:space="preserve">(0.25,100)              </w:t>
-      </w:r>
-    </w:p>
-    <w:p>
-      <w:pPr>
-        <w:spacing w:after="0" w:line="480" w:lineRule="auto"/>
-      </w:pPr>
-      <w:r>
-        <w:t>#</w:t>
-      </w:r>
-      <w:r>
-        <w:t xml:space="preserve">Prior for maximum </w:t>
-      </w:r>
-      <w:proofErr w:type="spellStart"/>
-      <w:r>
-        <w:t>rubisco</w:t>
-      </w:r>
-      <w:proofErr w:type="spellEnd"/>
-      <w:r>
-        <w:t xml:space="preserve"> capacity</w:t>
-      </w:r>
-      <w:r>
-        <w:t xml:space="preserve"> (</w:t>
-      </w:r>
-      <w:proofErr w:type="spellStart"/>
-      <w:r>
-        <w:t>μmol</w:t>
-      </w:r>
-      <w:proofErr w:type="spellEnd"/>
-      <w:r>
-        <w:t xml:space="preserve"> m-2 s-1).</w:t>
-      </w:r>
-    </w:p>
-    <w:p>
-      <w:pPr>
-        <w:spacing w:after="0" w:line="480" w:lineRule="auto"/>
-      </w:pPr>
-      <w:r>
-        <w:t xml:space="preserve">#Based on </w:t>
-      </w:r>
-      <w:proofErr w:type="spellStart"/>
-      <w:r>
-        <w:t>Medlyn</w:t>
-      </w:r>
-      <w:proofErr w:type="spellEnd"/>
-      <w:r>
-        <w:t xml:space="preserve"> et al. (2002) and</w:t>
-      </w:r>
-      <w:r>
-        <w:t xml:space="preserve"> </w:t>
-      </w:r>
-      <w:proofErr w:type="spellStart"/>
-      <w:r>
-        <w:t>Kattge</w:t>
-      </w:r>
-      <w:proofErr w:type="spellEnd"/>
-      <w:r>
-        <w:t xml:space="preserve"> et al. (2009)</w:t>
-      </w:r>
-    </w:p>
-    <w:p>
-      <w:pPr>
-        <w:spacing w:after="0" w:line="480" w:lineRule="auto"/>
-        <w:rPr>
-          <w:b/>
-        </w:rPr>
-      </w:pPr>
-      <w:proofErr w:type="spellStart"/>
-      <w:proofErr w:type="gramStart"/>
+      </w:pPr>
       <w:r>
         <w:rPr>
           <w:b/>
@@ -822,98 +599,40 @@
         <w:rPr>
           <w:b/>
         </w:rPr>
-        <w:t>max</w:t>
-      </w:r>
-      <w:proofErr w:type="spellEnd"/>
-      <w:proofErr w:type="gramEnd"/>
-      <w:r>
+        <w:t xml:space="preserve">max ~dlnorm(4.6,2.7)  </w:t>
+      </w:r>
+    </w:p>
+    <w:p>
+      <w:pPr>
+        <w:spacing w:after="0" w:line="480" w:lineRule="auto"/>
+      </w:pPr>
+      <w:r>
+        <w:t>#Prior for leaf respiration</w:t>
+      </w:r>
+      <w:r>
+        <w:t xml:space="preserve">    </w:t>
+      </w:r>
+    </w:p>
+    <w:p>
+      <w:pPr>
+        <w:spacing w:after="0" w:line="480" w:lineRule="auto"/>
         <w:rPr>
           <w:b/>
         </w:rPr>
-        <w:t xml:space="preserve"> ~</w:t>
-      </w:r>
-      <w:proofErr w:type="spellStart"/>
+      </w:pPr>
       <w:r>
         <w:rPr>
           <w:b/>
         </w:rPr>
-        <w:t>dlnorm</w:t>
-      </w:r>
-      <w:proofErr w:type="spellEnd"/>
-      <w:r>
-        <w:rPr>
-          <w:b/>
-        </w:rPr>
-        <w:t xml:space="preserve">(4.6,2.7)  </w:t>
-      </w:r>
-    </w:p>
-    <w:p>
-      <w:pPr>
-        <w:spacing w:after="0" w:line="480" w:lineRule="auto"/>
-      </w:pPr>
-      <w:r>
-        <w:t>#Prior for leaf respiration</w:t>
-      </w:r>
-      <w:r>
-        <w:t xml:space="preserve">    </w:t>
-      </w:r>
-    </w:p>
-    <w:p>
-      <w:pPr>
-        <w:spacing w:after="0" w:line="480" w:lineRule="auto"/>
-        <w:rPr>
-          <w:b/>
-        </w:rPr>
-      </w:pPr>
-      <w:r>
-        <w:rPr>
-          <w:b/>
-        </w:rPr>
-        <w:t xml:space="preserve"> </w:t>
-      </w:r>
-      <w:proofErr w:type="gramStart"/>
-      <w:r>
-        <w:rPr>
-          <w:b/>
-        </w:rPr>
-        <w:t>r</w:t>
-      </w:r>
-      <w:proofErr w:type="gramEnd"/>
-      <w:r>
-        <w:rPr>
-          <w:b/>
-        </w:rPr>
-        <w:t xml:space="preserve"> ~ </w:t>
-      </w:r>
-      <w:proofErr w:type="spellStart"/>
-      <w:r>
-        <w:rPr>
-          <w:b/>
-        </w:rPr>
-        <w:t>dlnorm</w:t>
-      </w:r>
-      <w:proofErr w:type="spellEnd"/>
-      <w:r>
-        <w:rPr>
-          <w:b/>
-        </w:rPr>
-        <w:t xml:space="preserve">(0.75,1.56)              </w:t>
-      </w:r>
-    </w:p>
-    <w:p>
-      <w:pPr>
-        <w:spacing w:after="0" w:line="480" w:lineRule="auto"/>
-      </w:pPr>
-      <w:r>
-        <w:t xml:space="preserve"># </w:t>
-      </w:r>
-      <w:proofErr w:type="gramStart"/>
-      <w:r>
-        <w:t>Prior</w:t>
-      </w:r>
-      <w:proofErr w:type="gramEnd"/>
-      <w:r>
-        <w:t xml:space="preserve"> for CO</w:t>
+        <w:t xml:space="preserve"> r ~ dlnorm(0.75,1.56)              </w:t>
+      </w:r>
+    </w:p>
+    <w:p>
+      <w:pPr>
+        <w:spacing w:after="0" w:line="480" w:lineRule="auto"/>
+      </w:pPr>
+      <w:r>
+        <w:t># Prior for CO</w:t>
       </w:r>
       <w:r>
         <w:rPr>
@@ -935,79 +654,33 @@
           <w:b/>
         </w:rPr>
       </w:pPr>
-      <w:proofErr w:type="spellStart"/>
-      <w:proofErr w:type="gramStart"/>
       <w:r>
         <w:rPr>
           <w:b/>
         </w:rPr>
-        <w:t>cp</w:t>
-      </w:r>
-      <w:proofErr w:type="spellEnd"/>
-      <w:proofErr w:type="gramEnd"/>
-      <w:r>
+        <w:t xml:space="preserve">cp ~ dlnorm(1.9,2.7)               </w:t>
+      </w:r>
+    </w:p>
+    <w:p>
+      <w:pPr>
+        <w:spacing w:after="0" w:line="480" w:lineRule="auto"/>
+      </w:pPr>
+      <w:r>
+        <w:t># Prior for model residual error</w:t>
+      </w:r>
+    </w:p>
+    <w:p>
+      <w:pPr>
+        <w:spacing w:after="0" w:line="480" w:lineRule="auto"/>
         <w:rPr>
           <w:b/>
         </w:rPr>
-        <w:t xml:space="preserve"> ~ </w:t>
-      </w:r>
-      <w:proofErr w:type="spellStart"/>
+      </w:pPr>
       <w:r>
         <w:rPr>
           <w:b/>
         </w:rPr>
-        <w:t>dlnorm</w:t>
-      </w:r>
-      <w:proofErr w:type="spellEnd"/>
-      <w:r>
-        <w:rPr>
-          <w:b/>
-        </w:rPr>
-        <w:t xml:space="preserve">(1.9,2.7)               </w:t>
-      </w:r>
-    </w:p>
-    <w:p>
-      <w:pPr>
-        <w:spacing w:after="0" w:line="480" w:lineRule="auto"/>
-      </w:pPr>
-      <w:r>
-        <w:t># Prior for model residual error</w:t>
-      </w:r>
-    </w:p>
-    <w:p>
-      <w:pPr>
-        <w:spacing w:after="0" w:line="480" w:lineRule="auto"/>
-        <w:rPr>
-          <w:b/>
-        </w:rPr>
-      </w:pPr>
-      <w:proofErr w:type="gramStart"/>
-      <w:r>
-        <w:rPr>
-          <w:b/>
-        </w:rPr>
-        <w:t>tau</w:t>
-      </w:r>
-      <w:proofErr w:type="gramEnd"/>
-      <w:r>
-        <w:rPr>
-          <w:b/>
-        </w:rPr>
-        <w:t xml:space="preserve"> ~ </w:t>
-      </w:r>
-      <w:proofErr w:type="spellStart"/>
-      <w:r>
-        <w:rPr>
-          <w:b/>
-        </w:rPr>
-        <w:t>dgamma</w:t>
-      </w:r>
-      <w:proofErr w:type="spellEnd"/>
-      <w:r>
-        <w:rPr>
-          <w:b/>
-        </w:rPr>
-        <w:t>(0.1,0.1)</w:t>
+        <w:t>tau ~ dgamma(0.1,0.1)</w:t>
       </w:r>
     </w:p>
     <w:p>
@@ -1036,6 +709,11 @@
     </w:p>
     <w:p>
       <w:pPr>
+        <w:pStyle w:val="ListParagraph"/>
+        <w:numPr>
+          <w:ilvl w:val="0"/>
+          <w:numId w:val="2"/>
+        </w:numPr>
         <w:tabs>
           <w:tab w:val="left" w:pos="3586"/>
         </w:tabs>
@@ -1043,6 +721,9 @@
       </w:pPr>
       <w:bookmarkStart w:id="0" w:name="_GoBack"/>
       <w:bookmarkEnd w:id="0"/>
+      <w:r>
+        <w:t>Diagnostic plots</w:t>
+      </w:r>
     </w:p>
     <w:sectPr>
       <w:footerReference w:type="default" r:id="rId8"/>
@@ -1114,7 +795,7 @@
           <w:rPr>
             <w:noProof/>
           </w:rPr>
-          <w:t>1</w:t>
+          <w:t>3</w:t>
         </w:r>
         <w:r>
           <w:rPr>

</xml_diff>